<commit_message>
Szöveg b - Információ kinyerés félig
</commit_message>
<xml_diff>
--- a/Szövegbányászat.docx
+++ b/Szövegbányászat.docx
@@ -34,7 +34,13 @@
         </w:rPr>
       </w:pPr>
       <w:r>
-        <w:rPr/>
+        <w:rPr>
+          <w:rFonts w:eastAsia="Calibri" w:cs="" w:cstheme="minorBidi" w:eastAsiaTheme="minorHAnsi"/>
+          <w:color w:val="00000A"/>
+          <w:sz w:val="22"/>
+          <w:szCs w:val="22"/>
+          <w:lang w:val="hu-HU" w:eastAsia="en-US" w:bidi="ar-SA"/>
+        </w:rPr>
       </w:r>
       <w:r/>
     </w:p>
@@ -62,23 +68,7 @@
       </w:pPr>
       <w:r>
         <w:rPr/>
-        <w:t xml:space="preserve">Az emberek, már a kezdeti, ősi civilizációkban is, a szóbeli mellett, jellemzően </w:t>
-      </w:r>
-      <w:r>
-        <w:rPr/>
-        <w:t>írásbeli</w:t>
-      </w:r>
-      <w:r>
-        <w:rPr/>
-        <w:t xml:space="preserve"> szövege</w:t>
-      </w:r>
-      <w:r>
-        <w:rPr/>
-        <w:t>k segítségével</w:t>
-      </w:r>
-      <w:r>
-        <w:rPr/>
-        <w:t xml:space="preserve"> tárolták, és adták át egymásnak az ismereteiket. Napjainkban a rögzített tudásanyagainknak egyszerű szöveges dokumentumokban található. Ezt a feltevést támasztják alá, többek között a Merill Lynch elemzései is, melyek becslése szerint az üzleti információk körülbelül 85%-a található strukturálatlan, illetve gyengén strukturált szövegekben. Az általunk kezelt szövegek növekvő arányban digitálisan tárolt dokumentumok.</w:t>
+        <w:t>Az emberek, már a kezdeti, ősi civilizációkban is, a szóbeli mellett, jellemzően írásbeli szövegek segítségével tárolták, és adták át egymásnak az ismereteiket. Napjainkban a rögzített tudásanyagainknak egyszerű szöveges dokumentumokban található. Ezt a feltevést támasztják alá, többek között a Merill Lynch elemzései is, melyek becslése szerint az üzleti információk körülbelül 85%-a található strukturálatlan, illetve gyengén strukturált szövegekben. Az általunk kezelt szövegek növekvő arányban digitálisan tárolt dokumentumok.</w:t>
       </w:r>
       <w:r/>
     </w:p>
@@ -746,7 +736,6 @@
           <w:lang w:val="hu-HU" w:eastAsia="en-US" w:bidi="ar-SA"/>
         </w:rPr>
       </w:pPr>
-      <w:bookmarkStart w:id="0" w:name="__DdeLink__274_1761174817"/>
       <w:r>
         <w:rPr/>
         <w:t>A szó-dokumentum mátrix jellemző súlyozási sémái</w:t>
@@ -1250,8 +1239,8 @@
         <w:pStyle w:val="Normal"/>
         <w:spacing w:before="240" w:after="0"/>
       </w:pPr>
-      <w:bookmarkStart w:id="1" w:name="__DdeLink__274_1761174817"/>
-      <w:bookmarkEnd w:id="1"/>
+      <w:bookmarkStart w:id="0" w:name="__DdeLink__274_1761174817"/>
+      <w:bookmarkEnd w:id="0"/>
       <w:r>
         <w:rPr>
           <w:rFonts w:eastAsia="Calibri" w:cs="" w:ascii="Calibri Light" w:hAnsi="Calibri Light" w:cstheme="minorBidi" w:eastAsiaTheme="minorHAnsi"/>
@@ -1299,10 +1288,99 @@
     </w:p>
     <w:p>
       <w:pPr>
+        <w:pStyle w:val="Normal"/>
+      </w:pPr>
+      <w:r>
+        <w:rPr/>
+        <w:t>Az információkinyerésnél (Information Extraction - IE) a fő célunk nagy mennyiségű szövegből kigyűjteni a legfontosabb információkat, tesszük ezt olyan formában, hogy azt később akár egy relációs adatbázisba is beírhatjuk. Tehát a strukturálatlan adatokat kívánjuk valamilyen struktúrában összefoglalni. Napjaink meghatározó szövegbányászati kutatási iránya, hisz kiválóan alkalmas lehet nagy mennyiségű emberi munka kiváltására. Az adatok strukturált formába öntésével segíti a folyamatosan növekvő mennyiségű információinkat könnyebben kezelhető, és jobban áttekinthető, jobban ellenőrizhető és feldolgozhatóbbá tenni. Egyik dinamikusan fejlődő altípusa a nyelvközi információkinyerés (Cross-Language IE), melynél az adatokat több nyelvű szövegekből is összeszedjük, és táblázatba öntjük, majd elég csak a táblázatfejléceket lefordítani a kívánt nyelvre.</w:t>
+      </w:r>
+      <w:r/>
+    </w:p>
+    <w:p>
+      <w:pPr>
+        <w:pStyle w:val="Normal"/>
+      </w:pPr>
+      <w:r>
+        <w:rPr/>
+        <w:t>Az információ-kinyerés</w:t>
+      </w:r>
+      <w:r>
+        <w:rPr/>
+        <w:t xml:space="preserve"> </w:t>
+      </w:r>
+      <w:r>
+        <w:rPr/>
+        <w:t>nagy</w:t>
+      </w:r>
+      <w:r>
+        <w:rPr/>
+        <w:t xml:space="preserve"> mértékben feladatfüggő </w:t>
+      </w:r>
+      <w:r>
+        <w:rPr/>
+        <w:t>megoldásokat kíván</w:t>
+      </w:r>
+      <w:r>
+        <w:rPr/>
+        <w:t xml:space="preserve">, mert többnyire csak előre rögzített típusú elemeket </w:t>
+      </w:r>
+      <w:r>
+        <w:rPr/>
+        <w:t>vagyunk</w:t>
+      </w:r>
+      <w:r>
+        <w:rPr/>
+        <w:t xml:space="preserve"> képes</w:t>
+      </w:r>
+      <w:r>
+        <w:rPr/>
+        <w:t>ek</w:t>
+      </w:r>
+      <w:r>
+        <w:rPr/>
+        <w:t xml:space="preserve"> a szövegekből hatékonyan kinyerni. Fontos lehet ismernünk a felhasználási szakirány egyes jellemzőit, ahhoz, hogy kideríthessük, hogy az adott feladat szempontjából mik a leginkább fontos attribútumok, amiket a szövegből ki szeretnénk gyűjteni, és azokat milyen módon, és formában lehet célszerű a felhasználók számára azokat prezentálni. </w:t>
+      </w:r>
+      <w:r>
+        <w:rPr/>
+        <w:t>A megoldásunk továbbá függeni fog az alkalmazási terület jellemző korpuszától is.</w:t>
+      </w:r>
+      <w:r/>
+    </w:p>
+    <w:p>
+      <w:pPr>
         <w:pStyle w:val="Cmsor2"/>
       </w:pPr>
       <w:r>
         <w:rPr/>
+        <w:t>Az információkinyerés összehasonlítása más főbb feladattípusokkal</w:t>
+      </w:r>
+      <w:r/>
+    </w:p>
+    <w:p>
+      <w:pPr>
+        <w:pStyle w:val="Normal"/>
+        <w:rPr>
+          <w:sz w:val="22"/>
+          <w:sz w:val="22"/>
+          <w:szCs w:val="22"/>
+          <w:rFonts w:ascii="Calibri" w:hAnsi="Calibri" w:eastAsia="Calibri" w:cs="" w:asciiTheme="minorHAnsi" w:cstheme="minorBidi" w:eastAsiaTheme="minorHAnsi" w:hAnsiTheme="minorHAnsi"/>
+          <w:color w:val="00000A"/>
+          <w:lang w:val="hu-HU" w:eastAsia="en-US" w:bidi="ar-SA"/>
+        </w:rPr>
+      </w:pPr>
+      <w:r>
+        <w:rPr/>
+        <w:t xml:space="preserve">Az információkinyerés a rendezési alaptípusokkal szemben, nem dokumentumokat akar valamilyen szempont szerint besorolni valamilyen kategóriába, mint az osztályozás, és nem célja továbbá dokumentumok valamilyen szempont szerinti csoportosítása sem. </w:t>
+      </w:r>
+      <w:r/>
+    </w:p>
+    <w:p>
+      <w:pPr>
+        <w:pStyle w:val="Normal"/>
+      </w:pPr>
+      <w:r>
+        <w:rPr/>
+        <w:t>A keresési alaptípusba tartozó információ-visszakereséssel szemben nem lokalizálja a felhasználó számára az információt, nem választja ki a dokumentumkollekció egy kifejezés alapján releváns dokumentumait. Ezzel szemben kiválasztja a feladat szempontjából fontos dokumentumokat, ezeket önmaga elemzi, és a kivont és formába öntött információkat juttatja vissza a felhasználónak. Az információkinyerő rendszerek feladatfüggőek, míg az információ-visszakeresés problémája és megoldása lehet általános. Így a keresőrendszerek kialakításához kevesebb a felhasználási szakterülettel kapcsolatos háttérismeretre van szükségünk. A keresés gyorsabb, és az eredményét a felhasználó manuálisan tekinti át így, ha esetlegesen hibát vét a rendszer annak nincs különösebb kockázata. Ellenben kevesebb munkát is igényel a felhasználótól az információ kinyerő által feldolgozott tömörebb adatmennyiség áttekintése. Az információkinyerő rendszerekben gyakran kell a többi feladattípus megoldásait felhasználni.</w:t>
       </w:r>
       <w:r/>
     </w:p>
@@ -1312,6 +1390,255 @@
       </w:pPr>
       <w:r>
         <w:rPr/>
+        <w:t>Az információkinyerés fontosabb részfeladatai</w:t>
+      </w:r>
+      <w:r/>
+    </w:p>
+    <w:p>
+      <w:pPr>
+        <w:pStyle w:val="Normal"/>
+        <w:rPr>
+          <w:sz w:val="22"/>
+          <w:sz w:val="22"/>
+          <w:szCs w:val="22"/>
+          <w:rFonts w:ascii="Calibri" w:hAnsi="Calibri" w:eastAsia="Calibri" w:cs="" w:asciiTheme="minorHAnsi" w:cstheme="minorBidi" w:eastAsiaTheme="minorHAnsi" w:hAnsiTheme="minorHAnsi"/>
+          <w:color w:val="00000A"/>
+          <w:lang w:val="hu-HU" w:eastAsia="en-US" w:bidi="ar-SA"/>
+        </w:rPr>
+      </w:pPr>
+      <w:r>
+        <w:rPr>
+          <w:rFonts w:eastAsia="Calibri" w:cs="" w:cstheme="minorBidi" w:eastAsiaTheme="minorHAnsi"/>
+          <w:color w:val="00000A"/>
+          <w:sz w:val="22"/>
+          <w:szCs w:val="22"/>
+          <w:lang w:val="hu-HU" w:eastAsia="en-US" w:bidi="ar-SA"/>
+        </w:rPr>
+        <w:t>A probléma megoldása során számos olykor egymásra épülő feladatot kell végrehajtanunk. Ezek rendre a névelem felismerés, a kereszthivatkozás azonosítás, a szereplők azonosítása, a szereplők közti relációk azonosítása, és az események illesztése.</w:t>
+      </w:r>
+      <w:r/>
+    </w:p>
+    <w:p>
+      <w:pPr>
+        <w:pStyle w:val="Cmsor3"/>
+      </w:pPr>
+      <w:r>
+        <w:rPr/>
+        <w:t>A névelem felismerés</w:t>
+      </w:r>
+      <w:r/>
+    </w:p>
+    <w:p>
+      <w:pPr>
+        <w:pStyle w:val="Normal"/>
+      </w:pPr>
+      <w:r>
+        <w:rPr>
+          <w:rFonts w:eastAsia="Calibri" w:cs="" w:cstheme="minorBidi" w:eastAsiaTheme="minorHAnsi"/>
+          <w:color w:val="00000A"/>
+          <w:sz w:val="22"/>
+          <w:szCs w:val="22"/>
+          <w:lang w:val="hu-HU" w:eastAsia="en-US" w:bidi="ar-SA"/>
+        </w:rPr>
+        <w:t xml:space="preserve">A névelem, vagy </w:t>
+      </w:r>
+      <w:r>
+        <w:rPr>
+          <w:rFonts w:eastAsia="Calibri" w:cs="" w:cstheme="minorBidi" w:eastAsiaTheme="minorHAnsi"/>
+          <w:color w:val="00000A"/>
+          <w:sz w:val="22"/>
+          <w:szCs w:val="22"/>
+          <w:lang w:val="hu-HU" w:eastAsia="en-US" w:bidi="ar-SA"/>
+        </w:rPr>
+        <w:t>angolul</w:t>
+      </w:r>
+      <w:r>
+        <w:rPr>
+          <w:rFonts w:eastAsia="Calibri" w:cs="" w:cstheme="minorBidi" w:eastAsiaTheme="minorHAnsi"/>
+          <w:color w:val="00000A"/>
+          <w:sz w:val="22"/>
+          <w:szCs w:val="22"/>
+          <w:lang w:val="hu-HU" w:eastAsia="en-US" w:bidi="ar-SA"/>
+        </w:rPr>
+        <w:t xml:space="preserve"> Named Entity, egy a valóságban előforduló, névvel ellátott objektum-egyed megnevezése. Az ilyen egyed lehet egy személy tulajdonneve, egy telefonszám, egy e-mail cím, vagy bármilyen más azonosító. Ezek felismerése olykor egyszerű reguláris kifejezésekkel történik, de főleg a tulajdonnév-felismerésnek nevezett alfajában bonyolultabb módszerekre is szükség lehet. A tulajdonnév-felismerés problémakörébe, nem csak a tényleges tulajdonnevek felismerését szoktuk érteni, de különböző együtt kezelendő tokensorozatokat is ide értünk. Például egyes főneveket, mint igazgatóság, vagy bevásárlóközpont esetenként érdemes lehet, a név részeként tekinteni. Manapság a névelem-felismerésre gyakra</w:t>
+      </w:r>
+      <w:r>
+        <w:rPr>
+          <w:rFonts w:eastAsia="Calibri" w:cs="" w:cstheme="minorBidi" w:eastAsiaTheme="minorHAnsi"/>
+          <w:color w:val="00000A"/>
+          <w:sz w:val="22"/>
+          <w:szCs w:val="22"/>
+          <w:lang w:val="hu-HU" w:eastAsia="en-US" w:bidi="ar-SA"/>
+        </w:rPr>
+        <w:t>n</w:t>
+      </w:r>
+      <w:r>
+        <w:rPr>
+          <w:rFonts w:eastAsia="Calibri" w:cs="" w:cstheme="minorBidi" w:eastAsiaTheme="minorHAnsi"/>
+          <w:color w:val="00000A"/>
+          <w:sz w:val="22"/>
+          <w:szCs w:val="22"/>
+          <w:lang w:val="hu-HU" w:eastAsia="en-US" w:bidi="ar-SA"/>
+        </w:rPr>
+        <w:t xml:space="preserve"> különböző gépi tanulókat alkalmaznak. Ezek a névelemeket, számukra új, de azért a tanulóadatokhoz hasonló tulajdonságú szövegeken, is eredményesen fedezhetik fel.</w:t>
+      </w:r>
+      <w:r/>
+    </w:p>
+    <w:p>
+      <w:pPr>
+        <w:pStyle w:val="Normal"/>
+        <w:rPr>
+          <w:sz w:val="22"/>
+          <w:sz w:val="22"/>
+          <w:szCs w:val="22"/>
+          <w:rFonts w:ascii="Calibri" w:hAnsi="Calibri" w:eastAsia="Calibri" w:cs="" w:asciiTheme="minorHAnsi" w:cstheme="minorBidi" w:eastAsiaTheme="minorHAnsi" w:hAnsiTheme="minorHAnsi"/>
+          <w:color w:val="00000A"/>
+          <w:lang w:val="hu-HU" w:eastAsia="en-US" w:bidi="ar-SA"/>
+        </w:rPr>
+      </w:pPr>
+      <w:r>
+        <w:rPr>
+          <w:rFonts w:eastAsia="Calibri" w:cs="" w:cstheme="minorBidi" w:eastAsiaTheme="minorHAnsi"/>
+          <w:color w:val="00000A"/>
+          <w:sz w:val="22"/>
+          <w:szCs w:val="22"/>
+          <w:lang w:val="hu-HU" w:eastAsia="en-US" w:bidi="ar-SA"/>
+        </w:rPr>
+        <w:t>További példák lehetnek névelemekre, például hírekben a személyek, helyek, konkrét időpontok, szervezetek, egyes eszközök konkrét megnevezése, de biológiai szövegekben lehetnek akár gének, fajok, fehérjék megnevezései is. A specifikációs szövegekben is előfordulhatnak névelemek, különböző cégek, vagy konkrét személyek formájában, de ennél jellemzőbb, hogy különböző felhasználói szerepköröket kell jelölnünk.</w:t>
+      </w:r>
+      <w:r/>
+    </w:p>
+    <w:p>
+      <w:pPr>
+        <w:pStyle w:val="Cmsor3"/>
+        <w:rPr>
+          <w:sz w:val="24"/>
+          <w:sz w:val="24"/>
+          <w:szCs w:val="24"/>
+          <w:rFonts w:ascii="Calibri Light" w:hAnsi="Calibri Light" w:eastAsia="" w:cs="" w:asciiTheme="majorHAnsi" w:cstheme="majorBidi" w:eastAsiaTheme="majorEastAsia" w:hAnsiTheme="majorHAnsi"/>
+          <w:color w:val="1F4D78" w:themeColor="accent1" w:themeShade="7f"/>
+          <w:lang w:val="hu-HU" w:eastAsia="en-US" w:bidi="ar-SA"/>
+        </w:rPr>
+      </w:pPr>
+      <w:r>
+        <w:rPr/>
+        <w:t>A szereplők azonosítása</w:t>
+      </w:r>
+      <w:r/>
+    </w:p>
+    <w:p>
+      <w:pPr>
+        <w:pStyle w:val="Normal"/>
+      </w:pPr>
+      <w:r>
+        <w:rPr/>
+        <w:t xml:space="preserve">A szövegbányászatban szereplők alatt többnyire, bizonyos előre definiált sablonnak megfelelő névelemek előfordulásait értjük.  </w:t>
+      </w:r>
+      <w:r>
+        <w:rPr/>
+        <w:t>Ilyen szereplők lehetnek a például a vásárlók, termékek, vagy orvosi szövegekben például a betegségek tünetei vagy a gyógyszerek. A specifikációs szövegekben szereplők alatt különböző felhasználói kategóriákat értünk. Ezek a szereplők inkább, mint kategória osztályok jelennek meg a szövegekben, semmint egyedek közös sablonra illeszkedő sokaságaként, ezért a megtalálásukra is némiképp eltérő módot célszerű keresni.</w:t>
+      </w:r>
+      <w:r/>
+    </w:p>
+    <w:p>
+      <w:pPr>
+        <w:pStyle w:val="Cmsor3"/>
+      </w:pPr>
+      <w:r>
+        <w:rPr/>
+        <w:t>A kereszthivatkozások azonosítása</w:t>
+      </w:r>
+      <w:r/>
+    </w:p>
+    <w:p>
+      <w:pPr>
+        <w:pStyle w:val="Normal"/>
+      </w:pPr>
+      <w:r>
+        <w:rPr>
+          <w:rFonts w:eastAsia="Calibri" w:cs="" w:cstheme="minorBidi" w:eastAsiaTheme="minorHAnsi"/>
+          <w:color w:val="00000A"/>
+          <w:sz w:val="22"/>
+          <w:szCs w:val="22"/>
+          <w:lang w:val="hu-HU" w:eastAsia="en-US" w:bidi="ar-SA"/>
+        </w:rPr>
+        <w:t xml:space="preserve">Ez egy olyan lépés, melyben az azonos egyedre utaló tokensorozatokat és névelemeket rendeljük össze. </w:t>
+      </w:r>
+      <w:r>
+        <w:rPr>
+          <w:rFonts w:eastAsia="Calibri" w:cs="" w:cstheme="minorBidi" w:eastAsiaTheme="minorHAnsi"/>
+          <w:color w:val="00000A"/>
+          <w:sz w:val="22"/>
+          <w:szCs w:val="22"/>
+          <w:lang w:val="hu-HU" w:eastAsia="en-US" w:bidi="ar-SA"/>
+        </w:rPr>
+        <w:t>Ennek egyik válfaja az anaforafeloldás, ami a különböző névmások és utalószavak a megfelelő névelemhez való rendelését jelenti.</w:t>
+      </w:r>
+      <w:r/>
+    </w:p>
+    <w:p>
+      <w:pPr>
+        <w:pStyle w:val="Cmsor3"/>
+      </w:pPr>
+      <w:r>
+        <w:rPr/>
+        <w:t>A szereplők közti relációk azonosítása</w:t>
+      </w:r>
+      <w:r/>
+    </w:p>
+    <w:p>
+      <w:pPr>
+        <w:pStyle w:val="Normal"/>
+        <w:rPr>
+          <w:sz w:val="22"/>
+          <w:sz w:val="22"/>
+          <w:szCs w:val="22"/>
+          <w:rFonts w:ascii="Calibri" w:hAnsi="Calibri" w:eastAsia="Calibri" w:cs="" w:asciiTheme="minorHAnsi" w:cstheme="minorBidi" w:eastAsiaTheme="minorHAnsi" w:hAnsiTheme="minorHAnsi"/>
+          <w:color w:val="00000A"/>
+          <w:lang w:val="hu-HU" w:eastAsia="en-US" w:bidi="ar-SA"/>
+        </w:rPr>
+      </w:pPr>
+      <w:r>
+        <w:rPr>
+          <w:rFonts w:eastAsia="Calibri" w:cs="" w:cstheme="minorBidi" w:eastAsiaTheme="minorHAnsi"/>
+          <w:color w:val="00000A"/>
+          <w:sz w:val="22"/>
+          <w:szCs w:val="22"/>
+          <w:lang w:val="hu-HU" w:eastAsia="en-US" w:bidi="ar-SA"/>
+        </w:rPr>
+      </w:r>
+      <w:r/>
+    </w:p>
+    <w:p>
+      <w:pPr>
+        <w:pStyle w:val="Cmsor3"/>
+      </w:pPr>
+      <w:r>
+        <w:rPr/>
+        <w:t>Események illesztése részfeladat</w:t>
+      </w:r>
+      <w:r/>
+    </w:p>
+    <w:p>
+      <w:pPr>
+        <w:pStyle w:val="Normal"/>
+        <w:rPr>
+          <w:sz w:val="22"/>
+          <w:sz w:val="22"/>
+          <w:szCs w:val="22"/>
+          <w:rFonts w:ascii="Calibri" w:hAnsi="Calibri" w:eastAsia="Calibri" w:cs="" w:asciiTheme="minorHAnsi" w:cstheme="minorBidi" w:eastAsiaTheme="minorHAnsi" w:hAnsiTheme="minorHAnsi"/>
+          <w:color w:val="00000A"/>
+          <w:lang w:val="hu-HU" w:eastAsia="en-US" w:bidi="ar-SA"/>
+        </w:rPr>
+      </w:pPr>
+      <w:r>
+        <w:rPr>
+          <w:rFonts w:eastAsia="Calibri" w:cs="" w:cstheme="minorBidi" w:eastAsiaTheme="minorHAnsi"/>
+          <w:color w:val="00000A"/>
+          <w:sz w:val="22"/>
+          <w:szCs w:val="22"/>
+          <w:lang w:val="hu-HU" w:eastAsia="en-US" w:bidi="ar-SA"/>
+        </w:rPr>
       </w:r>
       <w:r/>
     </w:p>
@@ -1321,6 +1648,31 @@
       </w:pPr>
       <w:r>
         <w:rPr/>
+        <w:t>Az információkinyerés során előforduló főbb nyelvészeti problémák jellemzése</w:t>
+      </w:r>
+      <w:r/>
+    </w:p>
+    <w:p>
+      <w:pPr>
+        <w:pStyle w:val="Normal"/>
+        <w:rPr>
+          <w:sz w:val="22"/>
+          <w:sz w:val="22"/>
+          <w:szCs w:val="22"/>
+          <w:rFonts w:ascii="Calibri" w:hAnsi="Calibri" w:eastAsia="Calibri" w:cs="" w:asciiTheme="minorHAnsi" w:cstheme="minorBidi" w:eastAsiaTheme="minorHAnsi" w:hAnsiTheme="minorHAnsi"/>
+          <w:color w:val="00000A"/>
+          <w:lang w:val="hu-HU" w:eastAsia="en-US" w:bidi="ar-SA"/>
+        </w:rPr>
+      </w:pPr>
+      <w:r>
+        <w:rPr>
+          <w:rFonts w:eastAsia="Calibri" w:cs="" w:cstheme="minorBidi" w:eastAsiaTheme="minorHAnsi"/>
+          <w:color w:val="00000A"/>
+          <w:sz w:val="22"/>
+          <w:szCs w:val="22"/>
+          <w:lang w:val="hu-HU" w:eastAsia="en-US" w:bidi="ar-SA"/>
+        </w:rPr>
+        <w:t>Asd</w:t>
       </w:r>
       <w:r/>
     </w:p>
@@ -1330,15 +1682,35 @@
       </w:pPr>
       <w:r>
         <w:rPr/>
-        <w:t xml:space="preserve">Szövegbányászat </w:t>
-      </w:r>
-      <w:r>
-        <w:rPr/>
-        <w:t>további</w:t>
-      </w:r>
-      <w:r>
-        <w:rPr/>
-        <w:t xml:space="preserve"> főbb feladattípusai</w:t>
+        <w:t>A szabály és a statisztika alapú információkinyerési megközelítések összevetése</w:t>
+      </w:r>
+      <w:r/>
+    </w:p>
+    <w:p>
+      <w:pPr>
+        <w:pStyle w:val="Cmsor2"/>
+      </w:pPr>
+      <w:r>
+        <w:rPr/>
+        <w:t>Szövegbányászat további főbb feladattípusai</w:t>
+      </w:r>
+      <w:r/>
+    </w:p>
+    <w:p>
+      <w:pPr>
+        <w:pStyle w:val="Normal"/>
+        <w:rPr>
+          <w:sz w:val="22"/>
+          <w:sz w:val="22"/>
+          <w:szCs w:val="22"/>
+          <w:rFonts w:ascii="Calibri" w:hAnsi="Calibri" w:eastAsia="Calibri" w:cs="" w:asciiTheme="minorHAnsi" w:cstheme="minorBidi" w:eastAsiaTheme="minorHAnsi" w:hAnsiTheme="minorHAnsi"/>
+          <w:color w:val="00000A"/>
+          <w:lang w:val="hu-HU" w:eastAsia="en-US" w:bidi="ar-SA"/>
+        </w:rPr>
+      </w:pPr>
+      <w:r>
+        <w:rPr/>
+        <w:t>Az alábbi fejezetekben röviden írok a szakdolgozatom szempontjából kevésbé érdekes szövegbányászati feladatokról.</w:t>
       </w:r>
       <w:r/>
     </w:p>
@@ -1505,18 +1877,26 @@
     <w:p>
       <w:pPr>
         <w:pStyle w:val="Szvegtrzs"/>
-        <w:rPr>
-          <w:sz w:val="22"/>
-          <w:sz w:val="22"/>
-          <w:szCs w:val="22"/>
-          <w:rFonts w:ascii="Calibri" w:hAnsi="Calibri" w:eastAsia="Calibri" w:cs="" w:asciiTheme="minorHAnsi" w:cstheme="minorBidi" w:eastAsiaTheme="minorHAnsi" w:hAnsiTheme="minorHAnsi"/>
-          <w:color w:val="00000A"/>
-          <w:lang w:val="hu-HU" w:eastAsia="en-US" w:bidi="ar-SA"/>
-        </w:rPr>
       </w:pPr>
       <w:r>
         <w:rPr/>
         <w:t>Szótövezés – okos szövegkiegészítés.</w:t>
+      </w:r>
+      <w:r/>
+    </w:p>
+    <w:p>
+      <w:pPr>
+        <w:pStyle w:val="Szvegtrzs"/>
+      </w:pPr>
+      <w:r>
+        <w:rPr>
+          <w:rFonts w:eastAsia="Calibri" w:cs="" w:cstheme="minorBidi" w:eastAsiaTheme="minorHAnsi"/>
+          <w:color w:val="00000A"/>
+          <w:sz w:val="22"/>
+          <w:szCs w:val="22"/>
+          <w:lang w:val="hu-HU" w:eastAsia="en-US" w:bidi="ar-SA"/>
+        </w:rPr>
+        <w:t>Információkinyerés – Felhasználói körök, entitások, használati esetek, kiválasztása entitásokhoz esetlegesen attributumok rendelése.</w:t>
       </w:r>
       <w:r/>
     </w:p>
@@ -1696,8 +2076,8 @@
       <w:pPr>
         <w:pStyle w:val="Normal"/>
       </w:pPr>
-      <w:bookmarkStart w:id="2" w:name="_GoBack"/>
-      <w:bookmarkEnd w:id="2"/>
+      <w:bookmarkStart w:id="1" w:name="_GoBack"/>
+      <w:bookmarkEnd w:id="1"/>
       <w:r>
         <w:rPr/>
         <w:t>R nyelv</w:t>
@@ -1739,62 +2119,6 @@
       </w:pPr>
       <w:r>
         <w:rPr/>
-      </w:r>
-      <w:r/>
-    </w:p>
-    <w:p>
-      <w:pPr>
-        <w:pStyle w:val="Normal"/>
-        <w:widowControl/>
-        <w:suppressAutoHyphens w:val="true"/>
-        <w:bidi w:val="0"/>
-        <w:spacing w:lineRule="auto" w:line="252" w:before="0" w:after="160"/>
-        <w:jc w:val="left"/>
-        <w:rPr>
-          <w:sz w:val="22"/>
-          <w:sz w:val="22"/>
-          <w:szCs w:val="22"/>
-          <w:rFonts w:ascii="Calibri" w:hAnsi="Calibri" w:eastAsia="Calibri" w:cs="" w:asciiTheme="minorHAnsi" w:cstheme="minorBidi" w:eastAsiaTheme="minorHAnsi" w:hAnsiTheme="minorHAnsi"/>
-          <w:color w:val="00000A"/>
-          <w:lang w:val="hu-HU" w:eastAsia="en-US" w:bidi="ar-SA"/>
-        </w:rPr>
-      </w:pPr>
-      <w:r>
-        <w:rPr>
-          <w:rFonts w:eastAsia="Calibri" w:cs="" w:cstheme="minorBidi" w:eastAsiaTheme="minorHAnsi"/>
-          <w:color w:val="00000A"/>
-          <w:sz w:val="22"/>
-          <w:szCs w:val="22"/>
-          <w:lang w:val="hu-HU" w:eastAsia="en-US" w:bidi="ar-SA"/>
-        </w:rPr>
-      </w:r>
-      <w:r/>
-    </w:p>
-    <w:p>
-      <w:pPr>
-        <w:pStyle w:val="Normal"/>
-        <w:widowControl/>
-        <w:suppressAutoHyphens w:val="true"/>
-        <w:bidi w:val="0"/>
-        <w:spacing w:lineRule="auto" w:line="252" w:before="0" w:after="160"/>
-        <w:jc w:val="left"/>
-        <w:rPr>
-          <w:sz w:val="22"/>
-          <w:sz w:val="22"/>
-          <w:szCs w:val="22"/>
-          <w:rFonts w:ascii="Calibri" w:hAnsi="Calibri" w:eastAsia="Calibri" w:cs="" w:asciiTheme="minorHAnsi" w:cstheme="minorBidi" w:eastAsiaTheme="minorHAnsi" w:hAnsiTheme="minorHAnsi"/>
-          <w:color w:val="00000A"/>
-          <w:lang w:val="hu-HU" w:eastAsia="en-US" w:bidi="ar-SA"/>
-        </w:rPr>
-      </w:pPr>
-      <w:r>
-        <w:rPr>
-          <w:rFonts w:eastAsia="Calibri" w:cs="" w:cstheme="minorBidi" w:eastAsiaTheme="minorHAnsi"/>
-          <w:color w:val="00000A"/>
-          <w:sz w:val="22"/>
-          <w:szCs w:val="22"/>
-          <w:lang w:val="hu-HU" w:eastAsia="en-US" w:bidi="ar-SA"/>
-        </w:rPr>
       </w:r>
       <w:r/>
     </w:p>

</xml_diff>

<commit_message>
Információ kinyerés a doksiban, szövegbányászat n-grammig elolvasva
</commit_message>
<xml_diff>
--- a/Szövegbányászat.docx
+++ b/Szövegbányászat.docx
@@ -140,7 +140,15 @@
       </w:r>
       <w:r>
         <w:rPr/>
-        <w:t>ereséstámogatás és információ-visszakeresés, az Információkinyerés, az osztályozás, a csoportosítás, az összegzéskészítés, a kivonatolás, a válaszkereső rendszerek, a szövegelemzés, és a napjainkban egyre inkább tért nyerő webes tartalomkeresés. Ezekről külön alfejezetekben részletesebben is írok, de csak a dolgozat szempontjából leginkább hangsúlyos információkinyerést fogom mélyebben részletezni.</w:t>
+        <w:t xml:space="preserve">ereséstámogatás és információ-visszakeresés, az Információkinyerés, az osztályozás, a csoportosítás, az összegzéskészítés, a kivonatolás, a válaszkereső rendszerek, a szövegelemzés, és a napjainkban egyre inkább tért nyerő webes tartalomkeresés. Ezek </w:t>
+      </w:r>
+      <w:r>
+        <w:rPr/>
+        <w:t>közül</w:t>
+      </w:r>
+      <w:r>
+        <w:rPr/>
+        <w:t xml:space="preserve"> csak a dolgozat szempontjából leginkább hangsúlyos információkinyerést fogom mélyebben részletezni.</w:t>
       </w:r>
       <w:r/>
     </w:p>
@@ -1452,7 +1460,29 @@
       </w:pPr>
       <w:r>
         <w:rPr/>
-        <w:t>A szövegbányászatban szereplők alatt többnyire, bizonyos előre definiált sablonnak megfelelő névelemek előfordulásait értjük. Az ilyen sablonokat a szövegbányászati terminológiában szokták esemény sablonoknak is nevezni. Az ilyen felderítendő szereplők lehetnek például vásárlók, termékek, vagy orvosi szövegekben például a betegségek tünetei vagy a gyógyszerek. A specifikációs szövegekben szereplők alatt különböző felhasználói kategóriákat értünk. Ezek a szereplők inkább, mint kategória osztályok jelennek meg a szövegekben, semmint egyedek közös sablonra illeszkedő sokaságaként, ezért a megtalálásukra is némiképp eltérő módot célszerű keresni.</w:t>
+        <w:t xml:space="preserve">A szövegbányászatban szereplők alatt többnyire, bizonyos előre definiált sablonnak megfelelő névelemek előfordulásait értjük. Az ilyen sablonokat a szövegbányászati terminológiában szokták esemény sablonoknak is nevezni. Az ilyen felderítendő szereplők lehetnek például vásárlók, termékek, vagy orvosi szövegekben például a betegségek tünetei vagy a gyógyszerek. </w:t>
+      </w:r>
+      <w:r>
+        <w:rPr/>
+        <w:t>További gyakori  felderítendő szereplők a helység, és a szervezet.</w:t>
+      </w:r>
+      <w:r/>
+    </w:p>
+    <w:p>
+      <w:pPr>
+        <w:pStyle w:val="Normal"/>
+      </w:pPr>
+      <w:r>
+        <w:rPr/>
+        <w:t xml:space="preserve">A specifikációs szövegekben szereplők alatt különböző felhasználói kategóriákat értünk. Ezek a szereplők inkább, mint kategória osztályok jelennek meg a szövegekben, semmint egyedek közös sablonra illeszkedő sokaságaként, ezért a megtalálásukra is némiképp eltérő módot </w:t>
+      </w:r>
+      <w:r>
+        <w:rPr/>
+        <w:t>lehet</w:t>
+      </w:r>
+      <w:r>
+        <w:rPr/>
+        <w:t xml:space="preserve"> célszerű keresni.</w:t>
       </w:r>
       <w:r/>
     </w:p>
@@ -1526,35 +1556,39 @@
       </w:pPr>
       <w:r>
         <w:rPr/>
-        <w:t>Események illesztése részfeladat</w:t>
-      </w:r>
-      <w:r/>
-    </w:p>
-    <w:p>
-      <w:pPr>
-        <w:pStyle w:val="Normal"/>
-      </w:pPr>
-      <w:r>
-        <w:rPr/>
-        <w:t xml:space="preserve">Miután az összes eddigi részfeladatot elvégeztük, rendelkezünk előre definiált események konkrét dokumentumbeli előfordulásával, illetve az azokhoz köthető szereplőkkel, és köztük fennálló különböző kapcsolatokkal. Ebben a lépésben pedig megoldást adunk arra, hogy ezek alapján különböző kérdésekre válaszolhasson a rendszer. </w:t>
-      </w:r>
-      <w:r/>
-    </w:p>
-    <w:p>
-      <w:pPr>
-        <w:pStyle w:val="Normal"/>
-        <w:rPr>
-          <w:sz w:val="22"/>
-          <w:sz w:val="22"/>
-          <w:szCs w:val="22"/>
-          <w:rFonts w:ascii="Calibri" w:hAnsi="Calibri" w:eastAsia="Calibri" w:cs="" w:asciiTheme="minorHAnsi" w:cstheme="minorBidi" w:eastAsiaTheme="minorHAnsi" w:hAnsiTheme="minorHAnsi"/>
-          <w:color w:val="00000A"/>
-          <w:lang w:val="hu-HU" w:eastAsia="en-US" w:bidi="ar-SA"/>
-        </w:rPr>
-      </w:pPr>
-      <w:r>
-        <w:rPr/>
-        <w:t>Ilyen kérdések lehetnek, hogy egy konkrét piaci szereplő milyen  termékeket vett egy adott évben, vagy a szoftverkövetelmények követelmények területén, hogy egy adott használati esetben mely szereplők vehetnek részt, vagy éppen fordítva, egy adott aktor milyen feladatokat végezhet az adott szoftverrendszeren.</w:t>
+        <w:t xml:space="preserve">Események </w:t>
+      </w:r>
+      <w:r>
+        <w:rPr/>
+        <w:t>felfedése és</w:t>
+      </w:r>
+      <w:r>
+        <w:rPr/>
+        <w:t xml:space="preserve"> illesztése részfeladat</w:t>
+      </w:r>
+      <w:r/>
+    </w:p>
+    <w:p>
+      <w:pPr>
+        <w:pStyle w:val="Normal"/>
+      </w:pPr>
+      <w:r>
+        <w:rPr/>
+        <w:t>Esemény alatt többnyire egy bizonyos történést, vagy cselekvést értünk. Az ilyen események szövegeinkben gyakran igék formájában jelennek meg, és fontos lehet az azonosításuk.</w:t>
+      </w:r>
+      <w:r>
+        <w:rPr/>
+        <w:t xml:space="preserve"> Miután az összes eddigi részfeladatot elvégeztük, rendelkezünk előre definiált események konkrét dokumentumbeli előfordulásával, illetve az azokhoz köthető szereplőkkel, és köztük fennálló különböző kapcsolatokkal. Ebben a lépésben pedig megoldást adunk arra, hogy ezek alapján különböző kérdésekre válaszolhasson a rendszer. </w:t>
+      </w:r>
+      <w:r/>
+    </w:p>
+    <w:p>
+      <w:pPr>
+        <w:pStyle w:val="Normal"/>
+      </w:pPr>
+      <w:r>
+        <w:rPr/>
+        <w:t>Ilyen kérdések lehetnek, hogy egy konkrét piaci szereplő milyen termékeket vett egy adott évben, vagy a szoftverkövetelmények követelmények területén, hogy egy adott használati esetben mely szereplők vehetnek részt, vagy éppen fordítva, egy adott aktor milyen feladatokat végezhet az adott szoftverrendszeren.</w:t>
       </w:r>
       <w:r/>
     </w:p>
@@ -1652,16 +1686,25 @@
       </w:pPr>
       <w:r>
         <w:rPr/>
-        <w:t>sdf</w:t>
-      </w:r>
-      <w:r/>
-    </w:p>
-    <w:p>
-      <w:pPr>
-        <w:pStyle w:val="Normal"/>
-      </w:pPr>
-      <w:r>
-        <w:rPr/>
+        <w:t xml:space="preserve">A legegyszerűbb mód az entitások, a relációk, és a különböző események kinyerésére, ha különböző nyelvi mintákat definiálunk, és ezek segítségével végezzük a kinyerést. Ilyen minta lehet például, ha egy tetszőleges hosszú nagybetűs szót a Kft. rövidítés követ, abból arra következtetünk, hogy a nagybetűs szó egy szervezet típusú névelem. Ennek a megközelítésnek a fő előnye, hogy meglehetősen nagy pontossággal és hatékonyan képes, az előre definiált típusok felfedezésére. De hátránya, hogy csak a szabályrendszer által lefedett típusokat deríti fel, illetve a szabályrendszer, folyamatos karbantartást igényel. A gyakorlatban az ilyen szabályokkal általában nehéz komplexebb problémákra jól működő megoldást adni. Ennek a fő okai, hogy a nyelvekben ugyanazt az információt többféleképpen is kifejezhetjük, minden lehetősség lefedésére irreálisan nagy, és nehezen kezelhető szabályrendszert kéne alkotnunk, különben megkockáztatjuk, hogy a jelenlévő hasznos információ csak töredék részét fedezzük fel. A </w:t>
+      </w:r>
+      <w:r>
+        <w:rPr/>
+        <w:t>szövegek nyelvtani elemzésének felhasználása nagy mértékben képes javítani a módszer használhatóságát. A szabályrendszer ilyen módú általánosítására kereteket alkalmazunk. A keret továbbá leírhat egy szereplőt, vagy akár szereplők egymáshoz való viszonyát. Egy keret meghatározhat nyelvi mintákat, megadva például olyan nyelvtani tulajdonságokat mint a szófaj, az eset vagy, hogy az adott szó egyes vagy többes számban szerepelhet. A keretek illesztésénél nem kell, hogy a vizsgált mondatban, a keret által meghatározott összes szerep jelen legyen, ez nagy mértékben megnöveli a keretek rugalmasságát. Léteznek általánosan felhasználható metakeret adatbázisok, mint például a Berkley egyetem által létrehozott FrameNet.</w:t>
+      </w:r>
+      <w:r/>
+    </w:p>
+    <w:p>
+      <w:pPr>
+        <w:pStyle w:val="Normal"/>
+      </w:pPr>
+      <w:r>
+        <w:rPr/>
+        <w:t xml:space="preserve">A szövegbányászat során, a legtöbb problémára lehet találni statisztikai eszközöket alkalmazó megoldást. Ez alól az információkinyerés sem kivétel. Gyakran alkalmazunk különböző gépi tanulókat, melyeket előre megjelölt, felcímkézett szövegeken tanítunk be. Ezek képesek az ismert tanító címkék alapján, a számukra új teszt, és remélhetőleg a végleges működési adatokon, az eddigieknek megfelelő, vagy valamilyen azokhoz hasonló új elemek felderítésére. Napjainkban ez a megközelítés egyre szélesebb körben terjed, ugyanis a szabály alapú rendszerek számos problémáját kiküszöböli. Az ilyen statisztikai alapú módszer általános, problémafüggetlen megoldást biztosíthat. Persze a rendszer jó működésére a továbbiakban is szükség van a jó minőségű, és lehetőleg a felhasználási környezethez illeszkedő tanítóadatra. </w:t>
+      </w:r>
+      <w:r>
+        <w:rPr/>
+        <w:t>Emellett a gyakorlatban a felidézése, szóval az, hogy milyen mértékben találja meg a jelenlévő információt, és a pontossága azaz, hogy mekkora mértékben tipizálja helyesen az információkat az esetek nagy részében jobb, mint a hasonló, de szakértői szabályokat használó rendszereké.</w:t>
       </w:r>
       <w:r/>
     </w:p>
@@ -1671,104 +1714,65 @@
       </w:pPr>
       <w:r>
         <w:rPr/>
-        <w:t>Szövegbányászat további főbb feladattípusai</w:t>
-      </w:r>
-      <w:r/>
-    </w:p>
-    <w:p>
-      <w:pPr>
-        <w:pStyle w:val="Normal"/>
-      </w:pPr>
-      <w:r>
-        <w:rPr/>
-        <w:t xml:space="preserve">Az alábbi fejezetekben </w:t>
-      </w:r>
-      <w:r>
-        <w:rPr/>
-        <w:t>említés szintjén</w:t>
-      </w:r>
-      <w:r>
-        <w:rPr/>
-        <w:t xml:space="preserve"> írok a szakdolgozatom szempontjából kevésbé érdekes szövegbányászati feladatokról.</w:t>
-      </w:r>
-      <w:r/>
-    </w:p>
-    <w:p>
-      <w:pPr>
-        <w:pStyle w:val="Cmsor3"/>
-      </w:pPr>
-      <w:r>
-        <w:rPr/>
-        <w:t>Kereséstámogatás, információ-visszakeresés</w:t>
-      </w:r>
-      <w:r/>
-    </w:p>
-    <w:p>
-      <w:pPr>
-        <w:pStyle w:val="Cmsor3"/>
-      </w:pPr>
-      <w:r>
-        <w:rPr/>
-      </w:r>
-      <w:r/>
-    </w:p>
-    <w:p>
-      <w:pPr>
-        <w:pStyle w:val="Cmsor3"/>
-      </w:pPr>
-      <w:r>
-        <w:rPr/>
-        <w:t>Osztályozás</w:t>
-      </w:r>
-      <w:r/>
-    </w:p>
-    <w:p>
-      <w:pPr>
-        <w:pStyle w:val="Cmsor3"/>
-      </w:pPr>
-      <w:r>
-        <w:rPr/>
-        <w:t>Csoportosítás</w:t>
-      </w:r>
-      <w:r/>
-    </w:p>
-    <w:p>
-      <w:pPr>
-        <w:pStyle w:val="Cmsor3"/>
-      </w:pPr>
-      <w:r>
-        <w:rPr/>
-        <w:t>Összegzéskészítés, kivonatolás</w:t>
-      </w:r>
-      <w:r/>
-    </w:p>
-    <w:p>
-      <w:pPr>
-        <w:pStyle w:val="Cmsor3"/>
-      </w:pPr>
-      <w:r>
-        <w:rPr/>
-        <w:t>Szövegelemzés</w:t>
-      </w:r>
-      <w:r/>
-    </w:p>
-    <w:p>
-      <w:pPr>
-        <w:pStyle w:val="Cmsor3"/>
-      </w:pPr>
-      <w:r>
-        <w:rPr/>
-        <w:t>Webes tartalomkeresés</w:t>
-      </w:r>
-      <w:r/>
-    </w:p>
-    <w:p>
-      <w:pPr>
-        <w:pStyle w:val="Cmsor3"/>
-      </w:pPr>
-      <w:r>
-        <w:rPr/>
-        <w:t>Válaszkereső rendszerek</w:t>
+        <w:t>A statisztikai megközelítések által használt elterjedt reprezentációs modellek</w:t>
+      </w:r>
+      <w:r/>
+    </w:p>
+    <w:p>
+      <w:pPr>
+        <w:pStyle w:val="Normal"/>
+      </w:pPr>
+      <w:r>
+        <w:rPr/>
+        <w:t xml:space="preserve">Két elterjedt megközelítés létezik, </w:t>
+      </w:r>
+      <w:r>
+        <w:rPr/>
+        <w:t>az egyik tokenek szekvenciáit, jellemzően teljes mondatokat használ a modellek alapegységeként, ezt hívják szekvencia alapú modellnek, míg a másik megközelítés magukat a tokeneket tekinti alapegységnek, ezt hívják token alapú modellnek. Az első módszer célja, hogy teljes mondatok osztálycimke-sorozatát, azok mondatstruktúráját, képes legyen előre jelezni. A szakirodalomban ezt szokták strukturált predikciónak is nevezni.</w:t>
+      </w:r>
+      <w:r/>
+    </w:p>
+    <w:p>
+      <w:pPr>
+        <w:pStyle w:val="Normal"/>
+        <w:rPr>
+          <w:sz w:val="22"/>
+          <w:sz w:val="22"/>
+          <w:szCs w:val="22"/>
+          <w:rFonts w:ascii="Calibri" w:hAnsi="Calibri" w:eastAsia="Calibri" w:cs="" w:asciiTheme="minorHAnsi" w:cstheme="minorBidi" w:eastAsiaTheme="minorHAnsi" w:hAnsiTheme="minorHAnsi"/>
+          <w:color w:val="00000A"/>
+          <w:lang w:val="hu-HU" w:eastAsia="en-US" w:bidi="ar-SA"/>
+        </w:rPr>
+      </w:pPr>
+      <w:r>
+        <w:rPr/>
+        <w:t>A másik módszer, mely külön kezeli a tokeneket, képes lehet új, számára eddig ismeretlen tokenek címkéjének automatikus előállítására. Az adott token környezetében lévő szavakra vonatkozó információk itt sem vesznek el, legfontosabb jellemzőikkel, az adott szó jellemzővektorát bővíthetjük.</w:t>
+      </w:r>
+      <w:r/>
+    </w:p>
+    <w:p>
+      <w:pPr>
+        <w:pStyle w:val="Normal"/>
+      </w:pPr>
+      <w:r>
+        <w:rPr/>
+        <w:t xml:space="preserve">A szekvencia alapú modellek többnyire valamelyik Markov-modell, </w:t>
+      </w:r>
+      <w:r>
+        <w:rPr/>
+        <w:t>és hasonló statisztikai modellek</w:t>
+      </w:r>
+      <w:r>
+        <w:rPr/>
+        <w:t xml:space="preserve"> alapján </w:t>
+      </w:r>
+      <w:r>
+        <w:rPr/>
+        <w:t>működnek</w:t>
+      </w:r>
+      <w:r>
+        <w:rPr/>
+        <w:t>, míg a token alapú megközelítés a problémát felügyelt gépi tanulók segítségével igyekszik megoldani.</w:t>
       </w:r>
       <w:r/>
     </w:p>
@@ -1812,18 +1816,46 @@
     <w:p>
       <w:pPr>
         <w:pStyle w:val="Normal"/>
-        <w:rPr>
-          <w:sz w:val="22"/>
-          <w:sz w:val="22"/>
-          <w:szCs w:val="22"/>
-          <w:rFonts w:ascii="Calibri" w:hAnsi="Calibri" w:eastAsia="Calibri" w:cs="" w:asciiTheme="minorHAnsi" w:cstheme="minorBidi" w:eastAsiaTheme="minorHAnsi" w:hAnsiTheme="minorHAnsi"/>
-          <w:color w:val="00000A"/>
-          <w:lang w:val="hu-HU" w:eastAsia="en-US" w:bidi="ar-SA"/>
-        </w:rPr>
       </w:pPr>
       <w:r>
         <w:rPr/>
         <w:t>Natural Language Process</w:t>
+      </w:r>
+      <w:r>
+        <w:rPr>
+          <w:rFonts w:eastAsia="Calibri" w:cs="" w:cstheme="minorBidi" w:eastAsiaTheme="minorHAnsi"/>
+          <w:color w:val="00000A"/>
+          <w:sz w:val="22"/>
+          <w:szCs w:val="22"/>
+          <w:lang w:val="hu-HU" w:eastAsia="en-US" w:bidi="ar-SA"/>
+        </w:rPr>
+        <w:t>ing</w:t>
+      </w:r>
+      <w:r/>
+    </w:p>
+    <w:p>
+      <w:pPr>
+        <w:pStyle w:val="Normal"/>
+      </w:pPr>
+      <w:r>
+        <w:rPr>
+          <w:rFonts w:eastAsia="Calibri" w:cs="" w:cstheme="minorBidi" w:eastAsiaTheme="minorHAnsi"/>
+          <w:color w:val="00000A"/>
+          <w:sz w:val="22"/>
+          <w:szCs w:val="22"/>
+          <w:lang w:val="hu-HU" w:eastAsia="en-US" w:bidi="ar-SA"/>
+        </w:rPr>
+        <w:t>P</w:t>
+      </w:r>
+      <w:r>
+        <w:rPr>
+          <w:rFonts w:eastAsia="Calibri" w:cs="" w:cstheme="minorBidi" w:eastAsiaTheme="minorHAnsi"/>
+          <w:color w:val="00000A"/>
+          <w:sz w:val="22"/>
+          <w:szCs w:val="22"/>
+          <w:lang w:val="hu-HU" w:eastAsia="en-US" w:bidi="ar-SA"/>
+        </w:rPr>
+        <w:t>OS tagging</w:t>
       </w:r>
       <w:r/>
     </w:p>
@@ -1916,7 +1948,13 @@
         </w:rPr>
       </w:pPr>
       <w:r>
-        <w:rPr/>
+        <w:rPr>
+          <w:rFonts w:eastAsia="" w:cs="" w:cstheme="majorBidi" w:eastAsiaTheme="majorEastAsia"/>
+          <w:color w:val="2E74B5" w:themeColor="accent1" w:themeShade="bf"/>
+          <w:sz w:val="26"/>
+          <w:szCs w:val="26"/>
+          <w:lang w:val="hu-HU" w:eastAsia="en-US" w:bidi="ar-SA"/>
+        </w:rPr>
       </w:r>
       <w:r/>
     </w:p>
@@ -2038,34 +2076,6 @@
       </w:pPr>
       <w:r>
         <w:rPr/>
-      </w:r>
-      <w:r/>
-    </w:p>
-    <w:p>
-      <w:pPr>
-        <w:pStyle w:val="Normal"/>
-        <w:widowControl/>
-        <w:suppressAutoHyphens w:val="true"/>
-        <w:bidi w:val="0"/>
-        <w:spacing w:lineRule="auto" w:line="252" w:before="0" w:after="160"/>
-        <w:jc w:val="left"/>
-        <w:rPr>
-          <w:sz w:val="22"/>
-          <w:sz w:val="22"/>
-          <w:szCs w:val="22"/>
-          <w:rFonts w:ascii="Calibri" w:hAnsi="Calibri" w:eastAsia="Calibri" w:cs="" w:asciiTheme="minorHAnsi" w:cstheme="minorBidi" w:eastAsiaTheme="minorHAnsi" w:hAnsiTheme="minorHAnsi"/>
-          <w:color w:val="00000A"/>
-          <w:lang w:val="hu-HU" w:eastAsia="en-US" w:bidi="ar-SA"/>
-        </w:rPr>
-      </w:pPr>
-      <w:r>
-        <w:rPr>
-          <w:rFonts w:eastAsia="Calibri" w:cs="" w:cstheme="minorBidi" w:eastAsiaTheme="minorHAnsi"/>
-          <w:color w:val="00000A"/>
-          <w:sz w:val="22"/>
-          <w:szCs w:val="22"/>
-          <w:lang w:val="hu-HU" w:eastAsia="en-US" w:bidi="ar-SA"/>
-        </w:rPr>
       </w:r>
       <w:r/>
     </w:p>

</xml_diff>